<commit_message>
Further improve Intranet markdown alignment.
</commit_message>
<xml_diff>
--- a/intranet/acceptable-use.docx
+++ b/intranet/acceptable-use.docx
@@ -34,11 +34,6 @@
       <w:r>
         <w:t xml:space="preserve">Everyone working at the MoJ has access to MoJ Information Technology (IT) resources. You must use them in an acceptable way. This guidance explains what that means.</w:t>
       </w:r>
-    </w:p>
-    <w:p>
-      <w:pPr>
-        <w:pStyle w:val="BodyText"/>
-      </w:pPr>
     </w:p>
     <w:bookmarkStart w:id="21" w:name="summary"/>
     <w:p>
@@ -166,11 +161,6 @@
         <w:t xml:space="preserve">The way you use IT is important, because it indicates your approach to work, and can be taken into account when assessing your behaviour and performance.</w:t>
       </w:r>
     </w:p>
-    <w:p>
-      <w:pPr>
-        <w:pStyle w:val="BodyText"/>
-      </w:pPr>
-    </w:p>
     <w:bookmarkEnd w:id="21"/>
     <w:bookmarkStart w:id="22" w:name="what-is-meant-by-it"/>
     <w:p>
@@ -189,11 +179,6 @@
         <w:t xml:space="preserve">IT means the devices or services you use for creating, storing, or sharing information. This includes everything from devices (such as laptops, ’phones, mobile Wi-Fi hotspots (MiFi), iPads, tablets, printers, USB memory sticks) through to online services (citizen-facing online services, staff tools, corporate email).</w:t>
       </w:r>
     </w:p>
-    <w:p>
-      <w:pPr>
-        <w:pStyle w:val="BodyText"/>
-      </w:pPr>
-    </w:p>
     <w:bookmarkEnd w:id="22"/>
     <w:bookmarkStart w:id="23" w:name="acceptable-use-of-moj-it"/>
     <w:p>
@@ -228,11 +213,6 @@
         <w:t xml:space="preserve">Acceptable use can also vary according to context. For example, checking sensitive personal details might be perfectly normal within a secured office, but is not acceptable in a public space where anyone else might see those details.</w:t>
       </w:r>
     </w:p>
-    <w:p>
-      <w:pPr>
-        <w:pStyle w:val="BodyText"/>
-      </w:pPr>
-    </w:p>
     <w:bookmarkEnd w:id="23"/>
     <w:bookmarkStart w:id="24" w:name="unacceptable-use-of-moj-it"/>
     <w:p>
@@ -355,11 +335,6 @@
         <w:t xml:space="preserve">Installing unlicensed or unauthorised software.</w:t>
       </w:r>
     </w:p>
-    <w:p>
-      <w:pPr>
-        <w:pStyle w:val="FirstParagraph"/>
-      </w:pPr>
-    </w:p>
     <w:bookmarkEnd w:id="24"/>
     <w:bookmarkStart w:id="25" w:name="why-unacceptable-use-is-a-problem"/>
     <w:p>
@@ -469,11 +444,6 @@
       <w:r>
         <w:t xml:space="preserve">Termination of contract for contractors and agency staff.</w:t>
       </w:r>
-    </w:p>
-    <w:p>
-      <w:pPr>
-        <w:pStyle w:val="FirstParagraph"/>
-      </w:pPr>
     </w:p>
     <w:bookmarkEnd w:id="25"/>
     <w:bookmarkStart w:id="31" w:name="keeping-control"/>
@@ -663,11 +633,6 @@
         <w:t xml:space="preserve">as an IT security incident.</w:t>
       </w:r>
     </w:p>
-    <w:p>
-      <w:pPr>
-        <w:pStyle w:val="BodyText"/>
-      </w:pPr>
-    </w:p>
     <w:bookmarkEnd w:id="31"/>
     <w:bookmarkStart w:id="32" w:name="personal-use-of-moj-it"/>
     <w:p>
@@ -686,11 +651,6 @@
         <w:t xml:space="preserve">Limited personal use of MoJ IT is acceptable as long as it does not cause a problem with your work or that of your colleagues. Context is important. For example, doing personal internet banking during your lunch break might be acceptable, but doing the same thing during a work meeting would not.</w:t>
       </w:r>
     </w:p>
-    <w:p>
-      <w:pPr>
-        <w:pStyle w:val="BodyText"/>
-      </w:pPr>
-    </w:p>
     <w:bookmarkEnd w:id="32"/>
     <w:bookmarkStart w:id="33" w:name="personal-use-of-moj-mobile-phones"/>
     <w:p>
@@ -848,11 +808,6 @@
       <w:r>
         <w:t xml:space="preserve">All use of MoJ IT resources is monitored and logged. This includes mobile phone usage listed in account bills. It is possible to see if you used a work-issued mobile phone for unacceptable activities. Unacceptable use is reported to your Line Manager for further appropriate action. Assessing your behaviour and performance takes this kind of activity into account.</w:t>
       </w:r>
-    </w:p>
-    <w:p>
-      <w:pPr>
-        <w:pStyle w:val="BodyText"/>
-      </w:pPr>
     </w:p>
     <w:bookmarkEnd w:id="33"/>
     <w:bookmarkStart w:id="36" w:name="Xf8fe799e30f78dac727aa71b10f3ad79b7222f0"/>
@@ -911,11 +866,6 @@
         <w:t xml:space="preserve">before taking MoJ IT equipment outside the UK.</w:t>
       </w:r>
     </w:p>
-    <w:p>
-      <w:pPr>
-        <w:pStyle w:val="BodyText"/>
-      </w:pPr>
-    </w:p>
     <w:bookmarkEnd w:id="36"/>
     <w:bookmarkStart w:id="38" w:name="avoid-using-removable-media"/>
     <w:p>
@@ -965,11 +915,6 @@
         <w:t xml:space="preserve">guidance.</w:t>
       </w:r>
     </w:p>
-    <w:p>
-      <w:pPr>
-        <w:pStyle w:val="BodyText"/>
-      </w:pPr>
-    </w:p>
     <w:bookmarkEnd w:id="38"/>
     <w:bookmarkStart w:id="39" w:name="personalisation-of-equipment"/>
     <w:p>
@@ -987,11 +932,6 @@
       <w:r>
         <w:t xml:space="preserve">A popular trend is to adorn laptops with stickers. This is acceptable as long as the material does not cause problems such as upset, offence, or embarrassment. The same applies if you customise the desktop environment of your equipment, for example by changing the desktop image.</w:t>
       </w:r>
-    </w:p>
-    <w:p>
-      <w:pPr>
-        <w:pStyle w:val="BodyText"/>
-      </w:pPr>
     </w:p>
     <w:bookmarkEnd w:id="39"/>
     <w:bookmarkStart w:id="42" w:name="contacts"/>
@@ -1040,9 +980,11 @@
       </w:r>
     </w:p>
     <w:p>
-      <w:pPr>
-        <w:pStyle w:val="BodyText"/>
-      </w:pPr>
+      <w:r>
+        <w:pict>
+          <v:rect style="width:0;height:1.5pt" o:hralign="center" o:hrstd="t" o:hr="t"/>
+        </w:pict>
+      </w:r>
     </w:p>
     <w:bookmarkEnd w:id="42"/>
     <w:bookmarkStart w:id="44" w:name="feedback"/>
@@ -1056,7 +998,7 @@
     </w:p>
     <w:p>
       <w:pPr>
-        <w:pStyle w:val="BlockText"/>
+        <w:pStyle w:val="FirstParagraph"/>
       </w:pPr>
       <w:r>
         <w:t xml:space="preserve">If you have any questions or comments about this guidance, such as suggestions for improvements, please contact:</w:t>

</xml_diff>

<commit_message>
Publishing after approval to publish: https://github.com/ministryofjustice/security-guidance/issues/164
</commit_message>
<xml_diff>
--- a/intranet/acceptable-use.docx
+++ b/intranet/acceptable-use.docx
@@ -2,20 +2,19 @@
 <file path=word/document.xml><?xml version="1.0" encoding="utf-8"?>
 <w:document xmlns:w="http://schemas.openxmlformats.org/wordprocessingml/2006/main" xmlns:m="http://schemas.openxmlformats.org/officeDocument/2006/math" xmlns:r="http://schemas.openxmlformats.org/officeDocument/2006/relationships" xmlns:o="urn:schemas-microsoft-com:office:office" xmlns:v="urn:schemas-microsoft-com:vml" xmlns:w10="urn:schemas-microsoft-com:office:word" xmlns:a="http://schemas.openxmlformats.org/drawingml/2006/main" xmlns:pic="http://schemas.openxmlformats.org/drawingml/2006/picture" xmlns:wp="http://schemas.openxmlformats.org/drawingml/2006/wordprocessingDrawing">
   <w:body>
-    <w:bookmarkStart w:id="45" w:name="user-access"/>
-    <w:p>
-      <w:pPr>
-        <w:pStyle w:val="Heading1"/>
-      </w:pPr>
-      <w:r>
-        <w:t xml:space="preserve">User access</w:t>
-      </w:r>
-    </w:p>
     <w:p>
       <w:pPr>
         <w:pStyle w:val="FirstParagraph"/>
       </w:pPr>
       <w:r>
+        <w:t xml:space="preserve">#User access</w:t>
+      </w:r>
+    </w:p>
+    <w:p>
+      <w:pPr>
+        <w:pStyle w:val="BodyText"/>
+      </w:pPr>
+      <w:r>
         <w:t xml:space="preserve">Acceptable use of Information Technology at work.</w:t>
       </w:r>
     </w:p>
@@ -35,18 +34,17 @@
         <w:t xml:space="preserve">Everyone working at the MoJ has access to MoJ Information Technology (IT) resources. You must use them in an acceptable way. This guidance explains what that means.</w:t>
       </w:r>
     </w:p>
-    <w:bookmarkStart w:id="21" w:name="summary"/>
-    <w:p>
-      <w:pPr>
-        <w:pStyle w:val="Heading2"/>
-      </w:pPr>
-      <w:r>
-        <w:t xml:space="preserve">Summary</w:t>
-      </w:r>
-    </w:p>
-    <w:p>
-      <w:pPr>
-        <w:pStyle w:val="FirstParagraph"/>
+    <w:p>
+      <w:pPr>
+        <w:pStyle w:val="BodyText"/>
+      </w:pPr>
+      <w:r>
+        <w:t xml:space="preserve">##Summary</w:t>
+      </w:r>
+    </w:p>
+    <w:p>
+      <w:pPr>
+        <w:pStyle w:val="BodyText"/>
       </w:pPr>
       <w:r>
         <w:t xml:space="preserve">Be sensible when using MoJ IT resources:</w:t>
@@ -161,14 +159,184 @@
         <w:t xml:space="preserve">The way you use IT is important, because it indicates your approach to work, and can be taken into account when assessing your behaviour and performance.</w:t>
       </w:r>
     </w:p>
-    <w:bookmarkEnd w:id="21"/>
-    <w:bookmarkStart w:id="22" w:name="what-is-meant-by-it"/>
-    <w:p>
-      <w:pPr>
-        <w:pStyle w:val="Heading2"/>
-      </w:pPr>
-      <w:r>
-        <w:t xml:space="preserve">What is meant by IT?</w:t>
+    <w:p>
+      <w:pPr>
+        <w:pStyle w:val="BodyText"/>
+      </w:pPr>
+      <w:r>
+        <w:t xml:space="preserve">##What is meant by IT?</w:t>
+      </w:r>
+    </w:p>
+    <w:p>
+      <w:pPr>
+        <w:pStyle w:val="BodyText"/>
+      </w:pPr>
+      <w:r>
+        <w:t xml:space="preserve">IT means the devices or services you use for creating, storing, or sharing information. This includes everything from devices (such as laptops, ’phones, mobile Wi-Fi hotspots (MiFi), iPads, tablets, printers, USB memory sticks) through to online services (citizen-facing online services, staff tools, corporate email).</w:t>
+      </w:r>
+    </w:p>
+    <w:p>
+      <w:pPr>
+        <w:pStyle w:val="BodyText"/>
+      </w:pPr>
+      <w:r>
+        <w:t xml:space="preserve">##Acceptable use of MoJ IT</w:t>
+      </w:r>
+    </w:p>
+    <w:p>
+      <w:pPr>
+        <w:pStyle w:val="BodyText"/>
+      </w:pPr>
+      <w:r>
+        <w:t xml:space="preserve">Acceptable use of IT is when you use it to do your work.</w:t>
+      </w:r>
+    </w:p>
+    <w:p>
+      <w:pPr>
+        <w:pStyle w:val="BodyText"/>
+      </w:pPr>
+      <w:r>
+        <w:t xml:space="preserve">IT helps you complete your tasks as efficiently and effectively as possible. Sometimes, you might need account details such as passwords to use the IT. Acceptable use means protecting this kind of information, too.</w:t>
+      </w:r>
+    </w:p>
+    <w:p>
+      <w:pPr>
+        <w:pStyle w:val="BodyText"/>
+      </w:pPr>
+      <w:r>
+        <w:t xml:space="preserve">Acceptable use can also vary according to context. For example, checking sensitive personal details might be perfectly normal within a secured office, but is not acceptable in a public space where anyone else might see those details.</w:t>
+      </w:r>
+    </w:p>
+    <w:p>
+      <w:pPr>
+        <w:pStyle w:val="BodyText"/>
+      </w:pPr>
+      <w:r>
+        <w:t xml:space="preserve">##Unacceptable use of MoJ IT</w:t>
+      </w:r>
+    </w:p>
+    <w:p>
+      <w:pPr>
+        <w:pStyle w:val="BodyText"/>
+      </w:pPr>
+      <w:r>
+        <w:t xml:space="preserve">Unacceptable use of IT prevents you or your colleagues from doing work, or is unlawful or illegal, or does not take the context into account.</w:t>
+      </w:r>
+    </w:p>
+    <w:p>
+      <w:pPr>
+        <w:pStyle w:val="BodyText"/>
+      </w:pPr>
+      <w:r>
+        <w:t xml:space="preserve">There are many unacceptable uses of IT, making it impossible to provide a complete list. Examples of things to avoid include:</w:t>
+      </w:r>
+    </w:p>
+    <w:p>
+      <w:pPr>
+        <w:numPr>
+          <w:ilvl w:val="0"/>
+          <w:numId w:val="1002"/>
+        </w:numPr>
+        <w:pStyle w:val="Compact"/>
+      </w:pPr>
+      <w:r>
+        <w:t xml:space="preserve">Deliberately or accidentally sharing resources or information, such as passwords, with people who are not supposed to have them.</w:t>
+      </w:r>
+    </w:p>
+    <w:p>
+      <w:pPr>
+        <w:numPr>
+          <w:ilvl w:val="0"/>
+          <w:numId w:val="1002"/>
+        </w:numPr>
+        <w:pStyle w:val="Compact"/>
+      </w:pPr>
+      <w:r>
+        <w:t xml:space="preserve">Using resources without permission.</w:t>
+      </w:r>
+    </w:p>
+    <w:p>
+      <w:pPr>
+        <w:numPr>
+          <w:ilvl w:val="0"/>
+          <w:numId w:val="1002"/>
+        </w:numPr>
+        <w:pStyle w:val="Compact"/>
+      </w:pPr>
+      <w:r>
+        <w:t xml:space="preserve">Storing sensitive information where it could easily be lost or stolen.</w:t>
+      </w:r>
+    </w:p>
+    <w:p>
+      <w:pPr>
+        <w:numPr>
+          <w:ilvl w:val="0"/>
+          <w:numId w:val="1002"/>
+        </w:numPr>
+        <w:pStyle w:val="Compact"/>
+      </w:pPr>
+      <w:r>
+        <w:t xml:space="preserve">Using unapproved tools or processes to store sensitive information, such as passwords or credit card details.</w:t>
+      </w:r>
+    </w:p>
+    <w:p>
+      <w:pPr>
+        <w:numPr>
+          <w:ilvl w:val="0"/>
+          <w:numId w:val="1002"/>
+        </w:numPr>
+        <w:pStyle w:val="Compact"/>
+      </w:pPr>
+      <w:r>
+        <w:t xml:space="preserve">Using your work email address for personal tasks.</w:t>
+      </w:r>
+    </w:p>
+    <w:p>
+      <w:pPr>
+        <w:numPr>
+          <w:ilvl w:val="0"/>
+          <w:numId w:val="1002"/>
+        </w:numPr>
+        <w:pStyle w:val="Compact"/>
+      </w:pPr>
+      <w:r>
+        <w:t xml:space="preserve">Using a personal account or personal email address for work tasks.</w:t>
+      </w:r>
+    </w:p>
+    <w:p>
+      <w:pPr>
+        <w:numPr>
+          <w:ilvl w:val="0"/>
+          <w:numId w:val="1002"/>
+        </w:numPr>
+        <w:pStyle w:val="Compact"/>
+      </w:pPr>
+      <w:r>
+        <w:t xml:space="preserve">Excessive private use during working time.</w:t>
+      </w:r>
+    </w:p>
+    <w:p>
+      <w:pPr>
+        <w:numPr>
+          <w:ilvl w:val="0"/>
+          <w:numId w:val="1002"/>
+        </w:numPr>
+        <w:pStyle w:val="Compact"/>
+      </w:pPr>
+      <w:r>
+        <w:t xml:space="preserve">Installing unlicensed or unauthorised software.</w:t>
+      </w:r>
+    </w:p>
+    <w:p>
+      <w:pPr>
+        <w:numPr>
+          <w:ilvl w:val="0"/>
+          <w:numId w:val="1002"/>
+        </w:numPr>
+        <w:pStyle w:val="Compact"/>
+      </w:pPr>
+      <w:r>
+        <w:t xml:space="preserve">Redirecting print jobs from MoJ printers to a personal printer.</w:t>
       </w:r>
     </w:p>
     <w:p>
@@ -176,17 +344,63 @@
         <w:pStyle w:val="FirstParagraph"/>
       </w:pPr>
       <w:r>
-        <w:t xml:space="preserve">IT means the devices or services you use for creating, storing, or sharing information. This includes everything from devices (such as laptops, ’phones, mobile Wi-Fi hotspots (MiFi), iPads, tablets, printers, USB memory sticks) through to online services (citizen-facing online services, staff tools, corporate email).</w:t>
-      </w:r>
-    </w:p>
-    <w:bookmarkEnd w:id="22"/>
-    <w:bookmarkStart w:id="23" w:name="acceptable-use-of-moj-it"/>
-    <w:p>
-      <w:pPr>
-        <w:pStyle w:val="Heading2"/>
-      </w:pPr>
-      <w:r>
-        <w:t xml:space="preserve">Acceptable use of MoJ IT</w:t>
+        <w:t xml:space="preserve">##Why unacceptable use is a problem</w:t>
+      </w:r>
+    </w:p>
+    <w:p>
+      <w:pPr>
+        <w:pStyle w:val="BodyText"/>
+      </w:pPr>
+      <w:r>
+        <w:t xml:space="preserve">Unacceptable use of IT might affect the MoJ in several ways, such as:</w:t>
+      </w:r>
+    </w:p>
+    <w:p>
+      <w:pPr>
+        <w:numPr>
+          <w:ilvl w:val="0"/>
+          <w:numId w:val="1003"/>
+        </w:numPr>
+        <w:pStyle w:val="Compact"/>
+      </w:pPr>
+      <w:r>
+        <w:t xml:space="preserve">Bad publicity or embarrassment.</w:t>
+      </w:r>
+    </w:p>
+    <w:p>
+      <w:pPr>
+        <w:numPr>
+          <w:ilvl w:val="0"/>
+          <w:numId w:val="1003"/>
+        </w:numPr>
+        <w:pStyle w:val="Compact"/>
+      </w:pPr>
+      <w:r>
+        <w:t xml:space="preserve">Increased or unexpected costs or delays.</w:t>
+      </w:r>
+    </w:p>
+    <w:p>
+      <w:pPr>
+        <w:numPr>
+          <w:ilvl w:val="0"/>
+          <w:numId w:val="1003"/>
+        </w:numPr>
+        <w:pStyle w:val="Compact"/>
+      </w:pPr>
+      <w:r>
+        <w:t xml:space="preserve">Civil or legal action.</w:t>
+      </w:r>
+    </w:p>
+    <w:p>
+      <w:pPr>
+        <w:numPr>
+          <w:ilvl w:val="0"/>
+          <w:numId w:val="1003"/>
+        </w:numPr>
+        <w:pStyle w:val="Compact"/>
+      </w:pPr>
+      <w:r>
+        <w:t xml:space="preserve">Reduced efficiency and effectiveness.</w:t>
       </w:r>
     </w:p>
     <w:p>
@@ -194,33 +408,43 @@
         <w:pStyle w:val="FirstParagraph"/>
       </w:pPr>
       <w:r>
-        <w:t xml:space="preserve">Acceptable use of IT is when you use it to do your work.</w:t>
-      </w:r>
-    </w:p>
-    <w:p>
-      <w:pPr>
-        <w:pStyle w:val="BodyText"/>
-      </w:pPr>
-      <w:r>
-        <w:t xml:space="preserve">IT helps you complete your tasks as efficiently and effectively as possible. Sometimes, you might need account details such as passwords to use the IT. Acceptable use means protecting this kind of information, too.</w:t>
-      </w:r>
-    </w:p>
-    <w:p>
-      <w:pPr>
-        <w:pStyle w:val="BodyText"/>
-      </w:pPr>
-      <w:r>
-        <w:t xml:space="preserve">Acceptable use can also vary according to context. For example, checking sensitive personal details might be perfectly normal within a secured office, but is not acceptable in a public space where anyone else might see those details.</w:t>
-      </w:r>
-    </w:p>
-    <w:bookmarkEnd w:id="23"/>
-    <w:bookmarkStart w:id="24" w:name="unacceptable-use-of-moj-it"/>
-    <w:p>
-      <w:pPr>
-        <w:pStyle w:val="Heading2"/>
-      </w:pPr>
-      <w:r>
-        <w:t xml:space="preserve">Unacceptable use of MoJ IT</w:t>
+        <w:t xml:space="preserve">Unacceptable use might also affect you, too:</w:t>
+      </w:r>
+    </w:p>
+    <w:p>
+      <w:pPr>
+        <w:numPr>
+          <w:ilvl w:val="0"/>
+          <w:numId w:val="1004"/>
+        </w:numPr>
+        <w:pStyle w:val="Compact"/>
+      </w:pPr>
+      <w:r>
+        <w:t xml:space="preserve">Suspension of access, so that you cannot do your work.</w:t>
+      </w:r>
+    </w:p>
+    <w:p>
+      <w:pPr>
+        <w:numPr>
+          <w:ilvl w:val="0"/>
+          <w:numId w:val="1004"/>
+        </w:numPr>
+        <w:pStyle w:val="Compact"/>
+      </w:pPr>
+      <w:r>
+        <w:t xml:space="preserve">Disciplinary proceedings, up to and including dismissal.</w:t>
+      </w:r>
+    </w:p>
+    <w:p>
+      <w:pPr>
+        <w:numPr>
+          <w:ilvl w:val="0"/>
+          <w:numId w:val="1004"/>
+        </w:numPr>
+        <w:pStyle w:val="Compact"/>
+      </w:pPr>
+      <w:r>
+        <w:t xml:space="preserve">Termination of contract for contractors and agency staff.</w:t>
       </w:r>
     </w:p>
     <w:p>
@@ -228,236 +452,12 @@
         <w:pStyle w:val="FirstParagraph"/>
       </w:pPr>
       <w:r>
-        <w:t xml:space="preserve">Unacceptable use of IT prevents you or your colleagues from doing work, or is unlawful or illegal, or does not take the context into account.</w:t>
-      </w:r>
-    </w:p>
-    <w:p>
-      <w:pPr>
-        <w:pStyle w:val="BodyText"/>
-      </w:pPr>
-      <w:r>
-        <w:t xml:space="preserve">There are many unacceptable uses of IT, making it impossible to provide a complete list. Examples of things to avoid include:</w:t>
-      </w:r>
-    </w:p>
-    <w:p>
-      <w:pPr>
-        <w:numPr>
-          <w:ilvl w:val="0"/>
-          <w:numId w:val="1002"/>
-        </w:numPr>
-        <w:pStyle w:val="Compact"/>
-      </w:pPr>
-      <w:r>
-        <w:t xml:space="preserve">Deliberately or accidentally sharing resources or information, such as passwords, with people who are not supposed to have them.</w:t>
-      </w:r>
-    </w:p>
-    <w:p>
-      <w:pPr>
-        <w:numPr>
-          <w:ilvl w:val="0"/>
-          <w:numId w:val="1002"/>
-        </w:numPr>
-        <w:pStyle w:val="Compact"/>
-      </w:pPr>
-      <w:r>
-        <w:t xml:space="preserve">Using resources without permission.</w:t>
-      </w:r>
-    </w:p>
-    <w:p>
-      <w:pPr>
-        <w:numPr>
-          <w:ilvl w:val="0"/>
-          <w:numId w:val="1002"/>
-        </w:numPr>
-        <w:pStyle w:val="Compact"/>
-      </w:pPr>
-      <w:r>
-        <w:t xml:space="preserve">Storing sensitive information where it could easily be lost or stolen.</w:t>
-      </w:r>
-    </w:p>
-    <w:p>
-      <w:pPr>
-        <w:numPr>
-          <w:ilvl w:val="0"/>
-          <w:numId w:val="1002"/>
-        </w:numPr>
-        <w:pStyle w:val="Compact"/>
-      </w:pPr>
-      <w:r>
-        <w:t xml:space="preserve">Using unapproved tools or processes to store sensitive information, such as passwords or credit card details.</w:t>
-      </w:r>
-    </w:p>
-    <w:p>
-      <w:pPr>
-        <w:numPr>
-          <w:ilvl w:val="0"/>
-          <w:numId w:val="1002"/>
-        </w:numPr>
-        <w:pStyle w:val="Compact"/>
-      </w:pPr>
-      <w:r>
-        <w:t xml:space="preserve">Using your work email address for personal tasks.</w:t>
-      </w:r>
-    </w:p>
-    <w:p>
-      <w:pPr>
-        <w:numPr>
-          <w:ilvl w:val="0"/>
-          <w:numId w:val="1002"/>
-        </w:numPr>
-        <w:pStyle w:val="Compact"/>
-      </w:pPr>
-      <w:r>
-        <w:t xml:space="preserve">Using a personal account or personal email address for work tasks.</w:t>
-      </w:r>
-    </w:p>
-    <w:p>
-      <w:pPr>
-        <w:numPr>
-          <w:ilvl w:val="0"/>
-          <w:numId w:val="1002"/>
-        </w:numPr>
-        <w:pStyle w:val="Compact"/>
-      </w:pPr>
-      <w:r>
-        <w:t xml:space="preserve">Excessive private use during working time.</w:t>
-      </w:r>
-    </w:p>
-    <w:p>
-      <w:pPr>
-        <w:numPr>
-          <w:ilvl w:val="0"/>
-          <w:numId w:val="1002"/>
-        </w:numPr>
-        <w:pStyle w:val="Compact"/>
-      </w:pPr>
-      <w:r>
-        <w:t xml:space="preserve">Installing unlicensed or unauthorised software.</w:t>
-      </w:r>
-    </w:p>
-    <w:bookmarkEnd w:id="24"/>
-    <w:bookmarkStart w:id="25" w:name="why-unacceptable-use-is-a-problem"/>
-    <w:p>
-      <w:pPr>
-        <w:pStyle w:val="Heading2"/>
-      </w:pPr>
-      <w:r>
-        <w:t xml:space="preserve">Why unacceptable use is a problem</w:t>
-      </w:r>
-    </w:p>
-    <w:p>
-      <w:pPr>
-        <w:pStyle w:val="FirstParagraph"/>
-      </w:pPr>
-      <w:r>
-        <w:t xml:space="preserve">Unacceptable use of IT might affect the MoJ in several ways, such as:</w:t>
-      </w:r>
-    </w:p>
-    <w:p>
-      <w:pPr>
-        <w:numPr>
-          <w:ilvl w:val="0"/>
-          <w:numId w:val="1003"/>
-        </w:numPr>
-        <w:pStyle w:val="Compact"/>
-      </w:pPr>
-      <w:r>
-        <w:t xml:space="preserve">Bad publicity or embarrassment.</w:t>
-      </w:r>
-    </w:p>
-    <w:p>
-      <w:pPr>
-        <w:numPr>
-          <w:ilvl w:val="0"/>
-          <w:numId w:val="1003"/>
-        </w:numPr>
-        <w:pStyle w:val="Compact"/>
-      </w:pPr>
-      <w:r>
-        <w:t xml:space="preserve">Increased or unexpected costs or delays.</w:t>
-      </w:r>
-    </w:p>
-    <w:p>
-      <w:pPr>
-        <w:numPr>
-          <w:ilvl w:val="0"/>
-          <w:numId w:val="1003"/>
-        </w:numPr>
-        <w:pStyle w:val="Compact"/>
-      </w:pPr>
-      <w:r>
-        <w:t xml:space="preserve">Civil or legal action.</w:t>
-      </w:r>
-    </w:p>
-    <w:p>
-      <w:pPr>
-        <w:numPr>
-          <w:ilvl w:val="0"/>
-          <w:numId w:val="1003"/>
-        </w:numPr>
-        <w:pStyle w:val="Compact"/>
-      </w:pPr>
-      <w:r>
-        <w:t xml:space="preserve">Reduced efficiency and effectiveness.</w:t>
-      </w:r>
-    </w:p>
-    <w:p>
-      <w:pPr>
-        <w:pStyle w:val="FirstParagraph"/>
-      </w:pPr>
-      <w:r>
-        <w:t xml:space="preserve">Unacceptable use might also affect you, too:</w:t>
-      </w:r>
-    </w:p>
-    <w:p>
-      <w:pPr>
-        <w:numPr>
-          <w:ilvl w:val="0"/>
-          <w:numId w:val="1004"/>
-        </w:numPr>
-        <w:pStyle w:val="Compact"/>
-      </w:pPr>
-      <w:r>
-        <w:t xml:space="preserve">Suspension of access, so that you cannot do your work.</w:t>
-      </w:r>
-    </w:p>
-    <w:p>
-      <w:pPr>
-        <w:numPr>
-          <w:ilvl w:val="0"/>
-          <w:numId w:val="1004"/>
-        </w:numPr>
-        <w:pStyle w:val="Compact"/>
-      </w:pPr>
-      <w:r>
-        <w:t xml:space="preserve">Disciplinary proceedings, up to and including dismissal.</w:t>
-      </w:r>
-    </w:p>
-    <w:p>
-      <w:pPr>
-        <w:numPr>
-          <w:ilvl w:val="0"/>
-          <w:numId w:val="1004"/>
-        </w:numPr>
-        <w:pStyle w:val="Compact"/>
-      </w:pPr>
-      <w:r>
-        <w:t xml:space="preserve">Termination of contract for contractors and agency staff.</w:t>
-      </w:r>
-    </w:p>
-    <w:bookmarkEnd w:id="25"/>
-    <w:bookmarkStart w:id="31" w:name="keeping-control"/>
-    <w:p>
-      <w:pPr>
-        <w:pStyle w:val="Heading2"/>
-      </w:pPr>
-      <w:r>
-        <w:t xml:space="preserve">Keeping control</w:t>
-      </w:r>
-    </w:p>
-    <w:p>
-      <w:pPr>
-        <w:pStyle w:val="FirstParagraph"/>
+        <w:t xml:space="preserve">##Keeping control</w:t>
+      </w:r>
+    </w:p>
+    <w:p>
+      <w:pPr>
+        <w:pStyle w:val="BodyText"/>
       </w:pPr>
       <w:r>
         <w:t xml:space="preserve">You are responsible for protecting your MoJ IT resources. This includes keeping your usernames and passwords safe and secure.</w:t>
@@ -473,7 +473,7 @@
       <w:r>
         <w:t xml:space="preserve"> </w:t>
       </w:r>
-      <w:hyperlink r:id="rId26">
+      <w:hyperlink r:id="rId21">
         <w:r>
           <w:rPr>
             <w:rStyle w:val="Hyperlink"/>
@@ -516,7 +516,7 @@
       <w:r>
         <w:t xml:space="preserve"> </w:t>
       </w:r>
-      <w:hyperlink r:id="rId27">
+      <w:hyperlink r:id="rId22">
         <w:r>
           <w:rPr>
             <w:rStyle w:val="Hyperlink"/>
@@ -530,7 +530,7 @@
       <w:r>
         <w:t xml:space="preserve"> </w:t>
       </w:r>
-      <w:hyperlink r:id="rId28">
+      <w:hyperlink r:id="rId23">
         <w:r>
           <w:rPr>
             <w:rStyle w:val="Hyperlink"/>
@@ -544,7 +544,7 @@
       <w:r>
         <w:t xml:space="preserve"> </w:t>
       </w:r>
-      <w:hyperlink r:id="rId29">
+      <w:hyperlink r:id="rId24">
         <w:r>
           <w:rPr>
             <w:rStyle w:val="Hyperlink"/>
@@ -601,7 +601,7 @@
       <w:r>
         <w:t xml:space="preserve"> </w:t>
       </w:r>
-      <w:hyperlink r:id="rId30">
+      <w:hyperlink r:id="rId25">
         <w:r>
           <w:rPr>
             <w:rStyle w:val="Hyperlink"/>
@@ -633,14 +633,72 @@
         <w:t xml:space="preserve">as an IT security incident.</w:t>
       </w:r>
     </w:p>
-    <w:bookmarkEnd w:id="31"/>
-    <w:bookmarkStart w:id="32" w:name="personal-use-of-moj-it"/>
-    <w:p>
-      <w:pPr>
-        <w:pStyle w:val="Heading2"/>
-      </w:pPr>
-      <w:r>
-        <w:t xml:space="preserve">Personal use of MoJ IT</w:t>
+    <w:p>
+      <w:pPr>
+        <w:pStyle w:val="BodyText"/>
+      </w:pPr>
+      <w:r>
+        <w:t xml:space="preserve">##Personal use of MoJ IT</w:t>
+      </w:r>
+    </w:p>
+    <w:p>
+      <w:pPr>
+        <w:pStyle w:val="BodyText"/>
+      </w:pPr>
+      <w:r>
+        <w:t xml:space="preserve">Limited personal use of MoJ IT is acceptable as long as it does not cause a problem with your work or that of your colleagues. Context is important. For example, doing personal internet banking during your lunch break might be acceptable, but doing the same thing during a work meeting would not.</w:t>
+      </w:r>
+    </w:p>
+    <w:p>
+      <w:pPr>
+        <w:pStyle w:val="BodyText"/>
+      </w:pPr>
+      <w:r>
+        <w:t xml:space="preserve">##Personal use of MoJ mobile phones</w:t>
+      </w:r>
+    </w:p>
+    <w:p>
+      <w:pPr>
+        <w:pStyle w:val="BodyText"/>
+      </w:pPr>
+      <w:r>
+        <w:t xml:space="preserve">You might be allocated a mobile phone for use as part of your work. The mobile phone enables you to:</w:t>
+      </w:r>
+    </w:p>
+    <w:p>
+      <w:pPr>
+        <w:numPr>
+          <w:ilvl w:val="0"/>
+          <w:numId w:val="1006"/>
+        </w:numPr>
+        <w:pStyle w:val="Compact"/>
+      </w:pPr>
+      <w:r>
+        <w:t xml:space="preserve">Make or receive calls.</w:t>
+      </w:r>
+    </w:p>
+    <w:p>
+      <w:pPr>
+        <w:numPr>
+          <w:ilvl w:val="0"/>
+          <w:numId w:val="1006"/>
+        </w:numPr>
+        <w:pStyle w:val="Compact"/>
+      </w:pPr>
+      <w:r>
+        <w:t xml:space="preserve">Send or receive SMS texts.</w:t>
+      </w:r>
+    </w:p>
+    <w:p>
+      <w:pPr>
+        <w:numPr>
+          <w:ilvl w:val="0"/>
+          <w:numId w:val="1006"/>
+        </w:numPr>
+        <w:pStyle w:val="Compact"/>
+      </w:pPr>
+      <w:r>
+        <w:t xml:space="preserve">Use Internet services.</w:t>
       </w:r>
     </w:p>
     <w:p>
@@ -648,17 +706,87 @@
         <w:pStyle w:val="FirstParagraph"/>
       </w:pPr>
       <w:r>
-        <w:t xml:space="preserve">Limited personal use of MoJ IT is acceptable as long as it does not cause a problem with your work or that of your colleagues. Context is important. For example, doing personal internet banking during your lunch break might be acceptable, but doing the same thing during a work meeting would not.</w:t>
-      </w:r>
-    </w:p>
-    <w:bookmarkEnd w:id="32"/>
-    <w:bookmarkStart w:id="33" w:name="personal-use-of-moj-mobile-phones"/>
-    <w:p>
-      <w:pPr>
-        <w:pStyle w:val="Heading2"/>
-      </w:pPr>
-      <w:r>
-        <w:t xml:space="preserve">Personal use of MoJ mobile phones</w:t>
+        <w:t xml:space="preserve">This usage must always be for work purposes.</w:t>
+      </w:r>
+    </w:p>
+    <w:p>
+      <w:pPr>
+        <w:pStyle w:val="BodyText"/>
+      </w:pPr>
+      <w:r>
+        <w:t xml:space="preserve">Examples of unacceptable MoJ mobile phone use include:</w:t>
+      </w:r>
+    </w:p>
+    <w:p>
+      <w:pPr>
+        <w:numPr>
+          <w:ilvl w:val="0"/>
+          <w:numId w:val="1007"/>
+        </w:numPr>
+        <w:pStyle w:val="Compact"/>
+      </w:pPr>
+      <w:r>
+        <w:t xml:space="preserve">Making charitable donations from the mobile phone account.</w:t>
+      </w:r>
+    </w:p>
+    <w:p>
+      <w:pPr>
+        <w:numPr>
+          <w:ilvl w:val="0"/>
+          <w:numId w:val="1007"/>
+        </w:numPr>
+        <w:pStyle w:val="Compact"/>
+      </w:pPr>
+      <w:r>
+        <w:t xml:space="preserve">Signing up for premium rate text services.</w:t>
+      </w:r>
+    </w:p>
+    <w:p>
+      <w:pPr>
+        <w:numPr>
+          <w:ilvl w:val="0"/>
+          <w:numId w:val="1007"/>
+        </w:numPr>
+        <w:pStyle w:val="Compact"/>
+      </w:pPr>
+      <w:r>
+        <w:t xml:space="preserve">Calling premium rate telephone services.</w:t>
+      </w:r>
+    </w:p>
+    <w:p>
+      <w:pPr>
+        <w:numPr>
+          <w:ilvl w:val="0"/>
+          <w:numId w:val="1007"/>
+        </w:numPr>
+        <w:pStyle w:val="Compact"/>
+      </w:pPr>
+      <w:r>
+        <w:t xml:space="preserve">Voting in reality TV popularity contests - these usually involve premium rate services.</w:t>
+      </w:r>
+    </w:p>
+    <w:p>
+      <w:pPr>
+        <w:numPr>
+          <w:ilvl w:val="0"/>
+          <w:numId w:val="1007"/>
+        </w:numPr>
+        <w:pStyle w:val="Compact"/>
+      </w:pPr>
+      <w:r>
+        <w:t xml:space="preserve">Downloading, uploading, or streaming media files that are not work-related, such as music or movies.</w:t>
+      </w:r>
+    </w:p>
+    <w:p>
+      <w:pPr>
+        <w:numPr>
+          <w:ilvl w:val="0"/>
+          <w:numId w:val="1007"/>
+        </w:numPr>
+        <w:pStyle w:val="Compact"/>
+      </w:pPr>
+      <w:r>
+        <w:t xml:space="preserve">Tethering another device to the MoJ mobile phone, and then using the other device for any of the above activities.</w:t>
       </w:r>
     </w:p>
     <w:p>
@@ -666,138 +794,6 @@
         <w:pStyle w:val="FirstParagraph"/>
       </w:pPr>
       <w:r>
-        <w:t xml:space="preserve">You might be allocated a mobile phone for use as part of your work. The mobile phone enables you to:</w:t>
-      </w:r>
-    </w:p>
-    <w:p>
-      <w:pPr>
-        <w:numPr>
-          <w:ilvl w:val="0"/>
-          <w:numId w:val="1006"/>
-        </w:numPr>
-        <w:pStyle w:val="Compact"/>
-      </w:pPr>
-      <w:r>
-        <w:t xml:space="preserve">Make or receive calls.</w:t>
-      </w:r>
-    </w:p>
-    <w:p>
-      <w:pPr>
-        <w:numPr>
-          <w:ilvl w:val="0"/>
-          <w:numId w:val="1006"/>
-        </w:numPr>
-        <w:pStyle w:val="Compact"/>
-      </w:pPr>
-      <w:r>
-        <w:t xml:space="preserve">Send or receive SMS texts.</w:t>
-      </w:r>
-    </w:p>
-    <w:p>
-      <w:pPr>
-        <w:numPr>
-          <w:ilvl w:val="0"/>
-          <w:numId w:val="1006"/>
-        </w:numPr>
-        <w:pStyle w:val="Compact"/>
-      </w:pPr>
-      <w:r>
-        <w:t xml:space="preserve">Use Internet services.</w:t>
-      </w:r>
-    </w:p>
-    <w:p>
-      <w:pPr>
-        <w:pStyle w:val="FirstParagraph"/>
-      </w:pPr>
-      <w:r>
-        <w:t xml:space="preserve">This usage must always be for work purposes.</w:t>
-      </w:r>
-    </w:p>
-    <w:p>
-      <w:pPr>
-        <w:pStyle w:val="BodyText"/>
-      </w:pPr>
-      <w:r>
-        <w:t xml:space="preserve">Examples of unacceptable MoJ mobile phone use include:</w:t>
-      </w:r>
-    </w:p>
-    <w:p>
-      <w:pPr>
-        <w:numPr>
-          <w:ilvl w:val="0"/>
-          <w:numId w:val="1007"/>
-        </w:numPr>
-        <w:pStyle w:val="Compact"/>
-      </w:pPr>
-      <w:r>
-        <w:t xml:space="preserve">Making charitable donations from the mobile phone account.</w:t>
-      </w:r>
-    </w:p>
-    <w:p>
-      <w:pPr>
-        <w:numPr>
-          <w:ilvl w:val="0"/>
-          <w:numId w:val="1007"/>
-        </w:numPr>
-        <w:pStyle w:val="Compact"/>
-      </w:pPr>
-      <w:r>
-        <w:t xml:space="preserve">Signing up for premium rate text services.</w:t>
-      </w:r>
-    </w:p>
-    <w:p>
-      <w:pPr>
-        <w:numPr>
-          <w:ilvl w:val="0"/>
-          <w:numId w:val="1007"/>
-        </w:numPr>
-        <w:pStyle w:val="Compact"/>
-      </w:pPr>
-      <w:r>
-        <w:t xml:space="preserve">Calling premium rate telephone services.</w:t>
-      </w:r>
-    </w:p>
-    <w:p>
-      <w:pPr>
-        <w:numPr>
-          <w:ilvl w:val="0"/>
-          <w:numId w:val="1007"/>
-        </w:numPr>
-        <w:pStyle w:val="Compact"/>
-      </w:pPr>
-      <w:r>
-        <w:t xml:space="preserve">Voting in reality TV popularity contests - these usually involve premium rate services.</w:t>
-      </w:r>
-    </w:p>
-    <w:p>
-      <w:pPr>
-        <w:numPr>
-          <w:ilvl w:val="0"/>
-          <w:numId w:val="1007"/>
-        </w:numPr>
-        <w:pStyle w:val="Compact"/>
-      </w:pPr>
-      <w:r>
-        <w:t xml:space="preserve">Downloading, uploading, or streaming media files that are not work-related, such as music or movies.</w:t>
-      </w:r>
-    </w:p>
-    <w:p>
-      <w:pPr>
-        <w:numPr>
-          <w:ilvl w:val="0"/>
-          <w:numId w:val="1007"/>
-        </w:numPr>
-        <w:pStyle w:val="Compact"/>
-      </w:pPr>
-      <w:r>
-        <w:t xml:space="preserve">Tethering another device to the MoJ mobile phone, and then using the other device for any of the above activities.</w:t>
-      </w:r>
-    </w:p>
-    <w:p>
-      <w:pPr>
-        <w:pStyle w:val="FirstParagraph"/>
-      </w:pPr>
-      <w:r>
         <w:t xml:space="preserve">… as well as any other activities that are not obviously work-related.</w:t>
       </w:r>
     </w:p>
@@ -809,19 +805,17 @@
         <w:t xml:space="preserve">All use of MoJ IT resources is monitored and logged. This includes mobile phone usage listed in account bills. It is possible to see if you used a work-issued mobile phone for unacceptable activities. Unacceptable use is reported to your Line Manager for further appropriate action. Assessing your behaviour and performance takes this kind of activity into account.</w:t>
       </w:r>
     </w:p>
-    <w:bookmarkEnd w:id="33"/>
-    <w:bookmarkStart w:id="36" w:name="Xf8fe799e30f78dac727aa71b10f3ad79b7222f0"/>
-    <w:p>
-      <w:pPr>
-        <w:pStyle w:val="Heading2"/>
-      </w:pPr>
-      <w:r>
-        <w:t xml:space="preserve">Using MoJ IT outside your usual workplace</w:t>
-      </w:r>
-    </w:p>
-    <w:p>
-      <w:pPr>
-        <w:pStyle w:val="FirstParagraph"/>
+    <w:p>
+      <w:pPr>
+        <w:pStyle w:val="BodyText"/>
+      </w:pPr>
+      <w:r>
+        <w:t xml:space="preserve">##Using MoJ IT outside your usual workplace</w:t>
+      </w:r>
+    </w:p>
+    <w:p>
+      <w:pPr>
+        <w:pStyle w:val="BodyText"/>
       </w:pPr>
       <w:r>
         <w:t xml:space="preserve">Some IT resources might be usable</w:t>
@@ -829,7 +823,7 @@
       <w:r>
         <w:t xml:space="preserve"> </w:t>
       </w:r>
-      <w:hyperlink r:id="rId34">
+      <w:hyperlink r:id="rId26">
         <w:r>
           <w:rPr>
             <w:rStyle w:val="Hyperlink"/>
@@ -846,47 +840,28 @@
         <w:pStyle w:val="BodyText"/>
       </w:pPr>
       <w:r>
-        <w:t xml:space="preserve">You should also</w:t>
+        <w:t xml:space="preserve">You should also ask before taking MoJ IT equipment outside the UK.</w:t>
+      </w:r>
+    </w:p>
+    <w:p>
+      <w:pPr>
+        <w:pStyle w:val="BodyText"/>
+      </w:pPr>
+      <w:r>
+        <w:t xml:space="preserve">##Avoid using removable media</w:t>
+      </w:r>
+    </w:p>
+    <w:p>
+      <w:pPr>
+        <w:pStyle w:val="BodyText"/>
+      </w:pPr>
+      <w:r>
+        <w:t xml:space="preserve">Removable media like memory sticks are portable and easy-to-use. Unfortunately, this makes them a security risk, so</w:t>
       </w:r>
       <w:r>
         <w:t xml:space="preserve"> </w:t>
       </w:r>
-      <w:hyperlink r:id="rId35">
-        <w:r>
-          <w:rPr>
-            <w:rStyle w:val="Hyperlink"/>
-          </w:rPr>
-          <w:t xml:space="preserve">ask</w:t>
-        </w:r>
-      </w:hyperlink>
-      <w:r>
-        <w:t xml:space="preserve"> </w:t>
-      </w:r>
-      <w:r>
-        <w:t xml:space="preserve">before taking MoJ IT equipment outside the UK.</w:t>
-      </w:r>
-    </w:p>
-    <w:bookmarkEnd w:id="36"/>
-    <w:bookmarkStart w:id="38" w:name="avoid-using-removable-media"/>
-    <w:p>
-      <w:pPr>
-        <w:pStyle w:val="Heading2"/>
-      </w:pPr>
-      <w:r>
-        <w:t xml:space="preserve">Avoid using removable media</w:t>
-      </w:r>
-    </w:p>
-    <w:p>
-      <w:pPr>
-        <w:pStyle w:val="FirstParagraph"/>
-      </w:pPr>
-      <w:r>
-        <w:t xml:space="preserve">Removable media like memory sticks are portable and easy-to-use. Unfortunately, this makes them a security risk, so</w:t>
-      </w:r>
-      <w:r>
-        <w:t xml:space="preserve"> </w:t>
-      </w:r>
-      <w:hyperlink r:id="rId37">
+      <w:hyperlink r:id="rId27">
         <w:r>
           <w:rPr>
             <w:rStyle w:val="Hyperlink"/>
@@ -900,7 +875,7 @@
       <w:r>
         <w:t xml:space="preserve"> </w:t>
       </w:r>
-      <w:hyperlink r:id="rId37">
+      <w:hyperlink r:id="rId27">
         <w:r>
           <w:rPr>
             <w:rStyle w:val="Hyperlink"/>
@@ -915,37 +890,33 @@
         <w:t xml:space="preserve">guidance.</w:t>
       </w:r>
     </w:p>
-    <w:bookmarkEnd w:id="38"/>
-    <w:bookmarkStart w:id="39" w:name="personalisation-of-equipment"/>
-    <w:p>
-      <w:pPr>
-        <w:pStyle w:val="Heading2"/>
-      </w:pPr>
-      <w:r>
-        <w:t xml:space="preserve">Personalisation of equipment</w:t>
-      </w:r>
-    </w:p>
-    <w:p>
-      <w:pPr>
-        <w:pStyle w:val="FirstParagraph"/>
+    <w:p>
+      <w:pPr>
+        <w:pStyle w:val="BodyText"/>
+      </w:pPr>
+      <w:r>
+        <w:t xml:space="preserve">##Personalisation of equipment</w:t>
+      </w:r>
+    </w:p>
+    <w:p>
+      <w:pPr>
+        <w:pStyle w:val="BodyText"/>
       </w:pPr>
       <w:r>
         <w:t xml:space="preserve">A popular trend is to adorn laptops with stickers. This is acceptable as long as the material does not cause problems such as upset, offence, or embarrassment. The same applies if you customise the desktop environment of your equipment, for example by changing the desktop image.</w:t>
       </w:r>
     </w:p>
-    <w:bookmarkEnd w:id="39"/>
-    <w:bookmarkStart w:id="42" w:name="contacts"/>
-    <w:p>
-      <w:pPr>
-        <w:pStyle w:val="Heading2"/>
-      </w:pPr>
-      <w:r>
-        <w:t xml:space="preserve">Contacts</w:t>
-      </w:r>
-    </w:p>
-    <w:p>
-      <w:pPr>
-        <w:pStyle w:val="FirstParagraph"/>
+    <w:p>
+      <w:pPr>
+        <w:pStyle w:val="BodyText"/>
+      </w:pPr>
+      <w:r>
+        <w:t xml:space="preserve">##Contacts</w:t>
+      </w:r>
+    </w:p>
+    <w:p>
+      <w:pPr>
+        <w:pStyle w:val="BodyText"/>
       </w:pPr>
       <w:r>
         <w:t xml:space="preserve">For any further questions relating to security, contact:</w:t>
@@ -953,7 +924,7 @@
       <w:r>
         <w:t xml:space="preserve"> </w:t>
       </w:r>
-      <w:hyperlink r:id="rId40">
+      <w:hyperlink r:id="rId28">
         <w:r>
           <w:rPr>
             <w:rStyle w:val="Hyperlink"/>
@@ -967,7 +938,7 @@
       <w:r>
         <w:t xml:space="preserve"> </w:t>
       </w:r>
-      <w:hyperlink r:id="rId41">
+      <w:hyperlink r:id="rId29">
         <w:r>
           <w:rPr>
             <w:rStyle w:val="Hyperlink"/>
@@ -986,27 +957,25 @@
         </w:pict>
       </w:r>
     </w:p>
-    <w:bookmarkEnd w:id="42"/>
-    <w:bookmarkStart w:id="44" w:name="feedback"/>
-    <w:p>
-      <w:pPr>
-        <w:pStyle w:val="Heading2"/>
-      </w:pPr>
-      <w:r>
-        <w:t xml:space="preserve">Feedback</w:t>
-      </w:r>
-    </w:p>
     <w:p>
       <w:pPr>
         <w:pStyle w:val="FirstParagraph"/>
       </w:pPr>
       <w:r>
+        <w:t xml:space="preserve">##Feedback</w:t>
+      </w:r>
+    </w:p>
+    <w:p>
+      <w:pPr>
+        <w:pStyle w:val="BodyText"/>
+      </w:pPr>
+      <w:r>
         <w:t xml:space="preserve">If you have any questions or comments about this guidance, such as suggestions for improvements, please contact:</w:t>
       </w:r>
       <w:r>
         <w:t xml:space="preserve"> </w:t>
       </w:r>
-      <w:hyperlink r:id="rId43">
+      <w:hyperlink r:id="rId30">
         <w:r>
           <w:rPr>
             <w:rStyle w:val="Hyperlink"/>
@@ -1018,8 +987,6 @@
         <w:t xml:space="preserve">.</w:t>
       </w:r>
     </w:p>
-    <w:bookmarkEnd w:id="44"/>
-    <w:bookmarkEnd w:id="45"/>
     <w:sectPr/>
   </w:body>
 </w:document>

</xml_diff>

<commit_message>
Approved for publication: https://github.com/ministryofjustice/security-guidance/issues/175#issuecomment-873094158
</commit_message>
<xml_diff>
--- a/intranet/acceptable-use.docx
+++ b/intranet/acceptable-use.docx
@@ -494,6 +494,7 @@
       </w:pPr>
       <w:r>
         <w:rPr>
+          <w:bCs/>
           <w:b/>
         </w:rPr>
         <w:t xml:space="preserve">Note:</w:t>
@@ -1017,17 +1018,14 @@
 <file path=word/numbering.xml><?xml version="1.0" encoding="utf-8"?>
 <w:numbering xmlns:w="http://schemas.openxmlformats.org/wordprocessingml/2006/main">
   <w:abstractNum w:abstractNumId="990">
-    <w:nsid w:val="2c1ae401"/>
+    <w:nsid w:val="A990"/>
     <w:multiLevelType w:val="multilevel"/>
     <w:lvl w:ilvl="0">
       <w:numFmt w:val="bullet"/>
       <w:lvlText w:val=" "/>
       <w:lvlJc w:val="left"/>
       <w:pPr>
-        <w:tabs>
-          <w:tab w:val="num" w:pos="0"/>
-        </w:tabs>
-        <w:ind w:left="480" w:hanging="480"/>
+        <w:ind w:left="720" w:hanging="480"/>
       </w:pPr>
     </w:lvl>
     <w:lvl w:ilvl="1">
@@ -1035,10 +1033,7 @@
       <w:lvlText w:val=" "/>
       <w:lvlJc w:val="left"/>
       <w:pPr>
-        <w:tabs>
-          <w:tab w:val="num" w:pos="720"/>
-        </w:tabs>
-        <w:ind w:left="1200" w:hanging="480"/>
+        <w:ind w:left="1440" w:hanging="480"/>
       </w:pPr>
     </w:lvl>
     <w:lvl w:ilvl="2">
@@ -1046,10 +1041,7 @@
       <w:lvlText w:val=" "/>
       <w:lvlJc w:val="left"/>
       <w:pPr>
-        <w:tabs>
-          <w:tab w:val="num" w:pos="1440"/>
-        </w:tabs>
-        <w:ind w:left="1920" w:hanging="480"/>
+        <w:ind w:left="2160" w:hanging="480"/>
       </w:pPr>
     </w:lvl>
     <w:lvl w:ilvl="3">
@@ -1057,10 +1049,7 @@
       <w:lvlText w:val=" "/>
       <w:lvlJc w:val="left"/>
       <w:pPr>
-        <w:tabs>
-          <w:tab w:val="num" w:pos="2160"/>
-        </w:tabs>
-        <w:ind w:left="2640" w:hanging="480"/>
+        <w:ind w:left="2880" w:hanging="480"/>
       </w:pPr>
     </w:lvl>
     <w:lvl w:ilvl="4">
@@ -1068,10 +1057,7 @@
       <w:lvlText w:val=" "/>
       <w:lvlJc w:val="left"/>
       <w:pPr>
-        <w:tabs>
-          <w:tab w:val="num" w:pos="2880"/>
-        </w:tabs>
-        <w:ind w:left="3360" w:hanging="480"/>
+        <w:ind w:left="3600" w:hanging="480"/>
       </w:pPr>
     </w:lvl>
     <w:lvl w:ilvl="5">
@@ -1079,10 +1065,7 @@
       <w:lvlText w:val=" "/>
       <w:lvlJc w:val="left"/>
       <w:pPr>
-        <w:tabs>
-          <w:tab w:val="num" w:pos="3600"/>
-        </w:tabs>
-        <w:ind w:left="4080" w:hanging="480"/>
+        <w:ind w:left="4320" w:hanging="480"/>
       </w:pPr>
     </w:lvl>
     <w:lvl w:ilvl="6">
@@ -1090,10 +1073,7 @@
       <w:lvlText w:val=" "/>
       <w:lvlJc w:val="left"/>
       <w:pPr>
-        <w:tabs>
-          <w:tab w:val="num" w:pos="4320"/>
-        </w:tabs>
-        <w:ind w:left="4800" w:hanging="480"/>
+        <w:ind w:left="5040" w:hanging="480"/>
       </w:pPr>
     </w:lvl>
     <w:lvl w:ilvl="7">
@@ -1101,10 +1081,7 @@
       <w:lvlText w:val=" "/>
       <w:lvlJc w:val="left"/>
       <w:pPr>
-        <w:tabs>
-          <w:tab w:val="num" w:pos="5040"/>
-        </w:tabs>
-        <w:ind w:left="5520" w:hanging="480"/>
+        <w:ind w:left="5760" w:hanging="480"/>
       </w:pPr>
     </w:lvl>
     <w:lvl w:ilvl="8">
@@ -1112,25 +1089,19 @@
       <w:lvlText w:val=" "/>
       <w:lvlJc w:val="left"/>
       <w:pPr>
-        <w:tabs>
-          <w:tab w:val="num" w:pos="5760"/>
-        </w:tabs>
-        <w:ind w:left="6240" w:hanging="480"/>
+        <w:ind w:left="6480" w:hanging="480"/>
       </w:pPr>
     </w:lvl>
   </w:abstractNum>
   <w:abstractNum w:abstractNumId="991">
-    <w:nsid w:val="ea454b4c"/>
+    <w:nsid w:val="A991"/>
     <w:multiLevelType w:val="multilevel"/>
     <w:lvl w:ilvl="0">
       <w:numFmt w:val="bullet"/>
       <w:lvlText w:val="•"/>
       <w:lvlJc w:val="left"/>
       <w:pPr>
-        <w:tabs>
-          <w:tab w:val="num" w:pos="0"/>
-        </w:tabs>
-        <w:ind w:left="480" w:hanging="480"/>
+        <w:ind w:left="720" w:hanging="480"/>
       </w:pPr>
     </w:lvl>
     <w:lvl w:ilvl="1">
@@ -1138,10 +1109,7 @@
       <w:lvlText w:val="–"/>
       <w:lvlJc w:val="left"/>
       <w:pPr>
-        <w:tabs>
-          <w:tab w:val="num" w:pos="720"/>
-        </w:tabs>
-        <w:ind w:left="1200" w:hanging="480"/>
+        <w:ind w:left="1440" w:hanging="480"/>
       </w:pPr>
     </w:lvl>
     <w:lvl w:ilvl="2">
@@ -1149,10 +1117,7 @@
       <w:lvlText w:val="•"/>
       <w:lvlJc w:val="left"/>
       <w:pPr>
-        <w:tabs>
-          <w:tab w:val="num" w:pos="1440"/>
-        </w:tabs>
-        <w:ind w:left="1920" w:hanging="480"/>
+        <w:ind w:left="2160" w:hanging="480"/>
       </w:pPr>
     </w:lvl>
     <w:lvl w:ilvl="3">
@@ -1160,10 +1125,7 @@
       <w:lvlText w:val="–"/>
       <w:lvlJc w:val="left"/>
       <w:pPr>
-        <w:tabs>
-          <w:tab w:val="num" w:pos="2160"/>
-        </w:tabs>
-        <w:ind w:left="2640" w:hanging="480"/>
+        <w:ind w:left="2880" w:hanging="480"/>
       </w:pPr>
     </w:lvl>
     <w:lvl w:ilvl="4">
@@ -1171,10 +1133,7 @@
       <w:lvlText w:val="•"/>
       <w:lvlJc w:val="left"/>
       <w:pPr>
-        <w:tabs>
-          <w:tab w:val="num" w:pos="2880"/>
-        </w:tabs>
-        <w:ind w:left="3360" w:hanging="480"/>
+        <w:ind w:left="3600" w:hanging="480"/>
       </w:pPr>
     </w:lvl>
     <w:lvl w:ilvl="5">
@@ -1182,10 +1141,7 @@
       <w:lvlText w:val="–"/>
       <w:lvlJc w:val="left"/>
       <w:pPr>
-        <w:tabs>
-          <w:tab w:val="num" w:pos="3600"/>
-        </w:tabs>
-        <w:ind w:left="4080" w:hanging="480"/>
+        <w:ind w:left="4320" w:hanging="480"/>
       </w:pPr>
     </w:lvl>
     <w:lvl w:ilvl="6">
@@ -1193,10 +1149,7 @@
       <w:lvlText w:val="•"/>
       <w:lvlJc w:val="left"/>
       <w:pPr>
-        <w:tabs>
-          <w:tab w:val="num" w:pos="4320"/>
-        </w:tabs>
-        <w:ind w:left="4800" w:hanging="480"/>
+        <w:ind w:left="5040" w:hanging="480"/>
       </w:pPr>
     </w:lvl>
     <w:lvl w:ilvl="7">
@@ -1204,10 +1157,7 @@
       <w:lvlText w:val="–"/>
       <w:lvlJc w:val="left"/>
       <w:pPr>
-        <w:tabs>
-          <w:tab w:val="num" w:pos="5040"/>
-        </w:tabs>
-        <w:ind w:left="5520" w:hanging="480"/>
+        <w:ind w:left="5760" w:hanging="480"/>
       </w:pPr>
     </w:lvl>
     <w:lvl w:ilvl="8">
@@ -1215,10 +1165,7 @@
       <w:lvlText w:val="•"/>
       <w:lvlJc w:val="left"/>
       <w:pPr>
-        <w:tabs>
-          <w:tab w:val="num" w:pos="5760"/>
-        </w:tabs>
-        <w:ind w:left="6240" w:hanging="480"/>
+        <w:ind w:left="6480" w:hanging="480"/>
       </w:pPr>
     </w:lvl>
   </w:abstractNum>
@@ -1254,10 +1201,10 @@
   <w:docDefaults>
     <w:rPrDefault>
       <w:rPr>
-        <w:rFonts w:asciiTheme="minorHAnsi" w:eastAsiaTheme="minorHAnsi" w:hAnsiTheme="minorHAnsi" w:cstheme="minorBidi"/>
+        <w:rFonts w:asciiTheme="minorHAnsi" w:cstheme="minorBidi" w:eastAsiaTheme="minorHAnsi" w:hAnsiTheme="minorHAnsi"/>
         <w:sz w:val="24"/>
         <w:szCs w:val="24"/>
-        <w:lang w:val="en-US" w:eastAsia="en-US" w:bidi="ar-SA"/>
+        <w:lang w:bidi="ar-SA" w:eastAsia="en-US" w:val="en-US"/>
       </w:rPr>
     </w:rPrDefault>
     <w:pPrDefault>
@@ -1266,35 +1213,35 @@
       </w:pPr>
     </w:pPrDefault>
   </w:docDefaults>
-  <w:latentStyles w:defLockedState="0" w:defUIPriority="0" w:defSemiHidden="0" w:defUnhideWhenUsed="0" w:defQFormat="0" w:count="276"/>
-  <w:style w:type="paragraph" w:default="1" w:styleId="Normal">
+  <w:latentStyles w:count="276" w:defLockedState="0" w:defQFormat="0" w:defSemiHidden="0" w:defUIPriority="0" w:defUnhideWhenUsed="0"/>
+  <w:style w:default="1" w:styleId="Normal" w:type="paragraph">
     <w:name w:val="Normal"/>
     <w:qFormat/>
   </w:style>
-  <w:style w:type="paragraph" w:styleId="BodyText">
+  <w:style w:styleId="BodyText" w:type="paragraph">
     <w:name w:val="Body Text"/>
     <w:basedOn w:val="Normal"/>
     <w:link w:val="BodyTextChar"/>
     <w:pPr>
-      <w:spacing w:before="180" w:after="180"/>
+      <w:spacing w:after="180" w:before="180"/>
     </w:pPr>
     <w:qFormat/>
   </w:style>
-  <w:style w:type="paragraph" w:customStyle="1" w:styleId="FirstParagraph">
+  <w:style w:customStyle="1" w:styleId="FirstParagraph" w:type="paragraph">
     <w:name w:val="First Paragraph"/>
     <w:basedOn w:val="BodyText"/>
     <w:next w:val="BodyText"/>
     <w:qFormat/>
   </w:style>
-  <w:style w:type="paragraph" w:customStyle="1" w:styleId="Compact">
+  <w:style w:customStyle="1" w:styleId="Compact" w:type="paragraph">
     <w:name w:val="Compact"/>
     <w:basedOn w:val="BodyText"/>
     <w:qFormat/>
     <w:pPr>
-      <w:spacing w:before="36" w:after="36"/>
+      <w:spacing w:after="36" w:before="36"/>
     </w:pPr>
   </w:style>
-  <w:style w:type="paragraph" w:styleId="Title">
+  <w:style w:styleId="Title" w:type="paragraph">
     <w:name w:val="Title"/>
     <w:basedOn w:val="Normal"/>
     <w:next w:val="BodyText"/>
@@ -1302,19 +1249,19 @@
     <w:pPr>
       <w:keepNext/>
       <w:keepLines/>
-      <w:spacing w:before="480" w:after="240"/>
+      <w:spacing w:after="240" w:before="480"/>
       <w:jc w:val="center"/>
     </w:pPr>
     <w:rPr>
-      <w:rFonts w:asciiTheme="majorHAnsi" w:eastAsiaTheme="majorEastAsia" w:hAnsiTheme="majorHAnsi" w:cstheme="majorBidi"/>
+      <w:rFonts w:asciiTheme="majorHAnsi" w:cstheme="majorBidi" w:eastAsiaTheme="majorEastAsia" w:hAnsiTheme="majorHAnsi"/>
       <w:b/>
       <w:bCs/>
-      <w:color w:val="345A8A" w:themeColor="accent1" w:themeShade="B5"/>
+      <w:color w:themeColor="accent1" w:themeShade="B5" w:val="345A8A"/>
       <w:sz w:val="36"/>
       <w:szCs w:val="36"/>
     </w:rPr>
   </w:style>
-  <w:style w:type="paragraph" w:styleId="Subtitle">
+  <w:style w:styleId="Subtitle" w:type="paragraph">
     <w:name w:val="Subtitle"/>
     <w:basedOn w:val="Title"/>
     <w:next w:val="BodyText"/>
@@ -1322,7 +1269,7 @@
     <w:pPr>
       <w:keepNext/>
       <w:keepLines/>
-      <w:spacing w:before="240" w:after="240"/>
+      <w:spacing w:after="240" w:before="240"/>
       <w:jc w:val="center"/>
     </w:pPr>
     <w:rPr>
@@ -1330,7 +1277,7 @@
       <w:szCs w:val="30"/>
     </w:rPr>
   </w:style>
-  <w:style w:type="paragraph" w:customStyle="1" w:styleId="Author">
+  <w:style w:customStyle="1" w:styleId="Author" w:type="paragraph">
     <w:name w:val="Author"/>
     <w:next w:val="BodyText"/>
     <w:qFormat/>
@@ -1340,7 +1287,7 @@
       <w:jc w:val="center"/>
     </w:pPr>
   </w:style>
-  <w:style w:type="paragraph" w:styleId="Date">
+  <w:style w:styleId="Date" w:type="paragraph">
     <w:name w:val="Date"/>
     <w:next w:val="BodyText"/>
     <w:qFormat/>
@@ -1350,7 +1297,7 @@
       <w:jc w:val="center"/>
     </w:pPr>
   </w:style>
-  <w:style w:type="paragraph" w:customStyle="1" w:styleId="Abstract">
+  <w:style w:customStyle="1" w:styleId="Abstract" w:type="paragraph">
     <w:name w:val="Abstract"/>
     <w:basedOn w:val="Normal"/>
     <w:next w:val="BodyText"/>
@@ -1358,14 +1305,14 @@
     <w:pPr>
       <w:keepNext/>
       <w:keepLines/>
-      <w:spacing w:before="300" w:after="300"/>
+      <w:spacing w:after="300" w:before="300"/>
     </w:pPr>
     <w:rPr>
       <w:sz w:val="20"/>
       <w:szCs w:val="20"/>
     </w:rPr>
   </w:style>
-  <w:style w:type="paragraph" w:styleId="Bibliography">
+  <w:style w:styleId="Bibliography" w:type="paragraph">
     <w:name w:val="Bibliography"/>
     <w:basedOn w:val="Normal"/>
     <w:next w:val="Bibliography"/>
@@ -1373,7 +1320,7 @@
     <w:pPr/>
     <w:rPr/>
   </w:style>
-  <w:style w:type="paragraph" w:styleId="Heading1">
+  <w:style w:styleId="Heading1" w:type="paragraph">
     <w:name w:val="Heading 1"/>
     <w:basedOn w:val="Normal"/>
     <w:next w:val="BodyText"/>
@@ -1382,19 +1329,19 @@
     <w:pPr>
       <w:keepNext/>
       <w:keepLines/>
-      <w:spacing w:before="480" w:after="0"/>
+      <w:spacing w:after="0" w:before="480"/>
       <w:outlineLvl w:val="0"/>
     </w:pPr>
     <w:rPr>
-      <w:rFonts w:asciiTheme="majorHAnsi" w:eastAsiaTheme="majorEastAsia" w:hAnsiTheme="majorHAnsi" w:cstheme="majorBidi"/>
+      <w:rFonts w:asciiTheme="majorHAnsi" w:cstheme="majorBidi" w:eastAsiaTheme="majorEastAsia" w:hAnsiTheme="majorHAnsi"/>
       <w:b/>
       <w:bCs/>
-      <w:color w:val="4F81BD" w:themeColor="accent1"/>
+      <w:color w:themeColor="accent1" w:val="4F81BD"/>
       <w:sz w:val="32"/>
       <w:szCs w:val="32"/>
     </w:rPr>
   </w:style>
-  <w:style w:type="paragraph" w:styleId="Heading2">
+  <w:style w:styleId="Heading2" w:type="paragraph">
     <w:name w:val="Heading 2"/>
     <w:basedOn w:val="Normal"/>
     <w:next w:val="BodyText"/>
@@ -1404,19 +1351,19 @@
     <w:pPr>
       <w:keepNext/>
       <w:keepLines/>
-      <w:spacing w:before="200" w:after="0"/>
+      <w:spacing w:after="0" w:before="200"/>
       <w:outlineLvl w:val="1"/>
     </w:pPr>
     <w:rPr>
-      <w:rFonts w:asciiTheme="majorHAnsi" w:eastAsiaTheme="majorEastAsia" w:hAnsiTheme="majorHAnsi" w:cstheme="majorBidi"/>
+      <w:rFonts w:asciiTheme="majorHAnsi" w:cstheme="majorBidi" w:eastAsiaTheme="majorEastAsia" w:hAnsiTheme="majorHAnsi"/>
       <w:b/>
       <w:bCs/>
-      <w:color w:val="4F81BD" w:themeColor="accent1"/>
+      <w:color w:themeColor="accent1" w:val="4F81BD"/>
       <w:sz w:val="28"/>
       <w:szCs w:val="28"/>
     </w:rPr>
   </w:style>
-  <w:style w:type="paragraph" w:styleId="Heading3">
+  <w:style w:styleId="Heading3" w:type="paragraph">
     <w:name w:val="Heading 3"/>
     <w:basedOn w:val="Normal"/>
     <w:next w:val="BodyText"/>
@@ -1426,19 +1373,19 @@
     <w:pPr>
       <w:keepNext/>
       <w:keepLines/>
-      <w:spacing w:before="200" w:after="0"/>
+      <w:spacing w:after="0" w:before="200"/>
       <w:outlineLvl w:val="2"/>
     </w:pPr>
     <w:rPr>
-      <w:rFonts w:asciiTheme="majorHAnsi" w:eastAsiaTheme="majorEastAsia" w:hAnsiTheme="majorHAnsi" w:cstheme="majorBidi"/>
+      <w:rFonts w:asciiTheme="majorHAnsi" w:cstheme="majorBidi" w:eastAsiaTheme="majorEastAsia" w:hAnsiTheme="majorHAnsi"/>
       <w:b/>
       <w:bCs/>
-      <w:color w:val="4F81BD" w:themeColor="accent1"/>
+      <w:color w:themeColor="accent1" w:val="4F81BD"/>
       <w:sz w:val="24"/>
       <w:szCs w:val="24"/>
     </w:rPr>
   </w:style>
-  <w:style w:type="paragraph" w:styleId="Heading4">
+  <w:style w:styleId="Heading4" w:type="paragraph">
     <w:name w:val="Heading 4"/>
     <w:basedOn w:val="Normal"/>
     <w:next w:val="BodyText"/>
@@ -1448,19 +1395,19 @@
     <w:pPr>
       <w:keepNext/>
       <w:keepLines/>
-      <w:spacing w:before="200" w:after="0"/>
+      <w:spacing w:after="0" w:before="200"/>
       <w:outlineLvl w:val="3"/>
     </w:pPr>
     <w:rPr>
-      <w:rFonts w:asciiTheme="majorHAnsi" w:eastAsiaTheme="majorEastAsia" w:hAnsiTheme="majorHAnsi" w:cstheme="majorBidi"/>
+      <w:rFonts w:asciiTheme="majorHAnsi" w:cstheme="majorBidi" w:eastAsiaTheme="majorEastAsia" w:hAnsiTheme="majorHAnsi"/>
       <w:i/>
       <w:bCs/>
-      <w:color w:val="4F81BD" w:themeColor="accent1"/>
+      <w:color w:themeColor="accent1" w:val="4F81BD"/>
       <w:sz w:val="24"/>
       <w:szCs w:val="24"/>
     </w:rPr>
   </w:style>
-  <w:style w:type="paragraph" w:styleId="Heading5">
+  <w:style w:styleId="Heading5" w:type="paragraph">
     <w:name w:val="Heading 5"/>
     <w:basedOn w:val="Normal"/>
     <w:next w:val="BodyText"/>
@@ -1470,18 +1417,18 @@
     <w:pPr>
       <w:keepNext/>
       <w:keepLines/>
-      <w:spacing w:before="200" w:after="0"/>
+      <w:spacing w:after="0" w:before="200"/>
       <w:outlineLvl w:val="4"/>
     </w:pPr>
     <w:rPr>
-      <w:rFonts w:asciiTheme="majorHAnsi" w:eastAsiaTheme="majorEastAsia" w:hAnsiTheme="majorHAnsi" w:cstheme="majorBidi"/>
+      <w:rFonts w:asciiTheme="majorHAnsi" w:cstheme="majorBidi" w:eastAsiaTheme="majorEastAsia" w:hAnsiTheme="majorHAnsi"/>
       <w:iCs/>
-      <w:color w:val="4F81BD" w:themeColor="accent1"/>
+      <w:color w:themeColor="accent1" w:val="4F81BD"/>
       <w:sz w:val="24"/>
       <w:szCs w:val="24"/>
     </w:rPr>
   </w:style>
-  <w:style w:type="paragraph" w:styleId="Heading6">
+  <w:style w:styleId="Heading6" w:type="paragraph">
     <w:name w:val="Heading 6"/>
     <w:basedOn w:val="Normal"/>
     <w:next w:val="BodyText"/>
@@ -1491,17 +1438,17 @@
     <w:pPr>
       <w:keepNext/>
       <w:keepLines/>
-      <w:spacing w:before="200" w:after="0"/>
+      <w:spacing w:after="0" w:before="200"/>
       <w:outlineLvl w:val="5"/>
     </w:pPr>
     <w:rPr>
-      <w:rFonts w:asciiTheme="majorHAnsi" w:eastAsiaTheme="majorEastAsia" w:hAnsiTheme="majorHAnsi" w:cstheme="majorBidi"/>
-      <w:color w:val="4F81BD" w:themeColor="accent1"/>
+      <w:rFonts w:asciiTheme="majorHAnsi" w:cstheme="majorBidi" w:eastAsiaTheme="majorEastAsia" w:hAnsiTheme="majorHAnsi"/>
+      <w:color w:themeColor="accent1" w:val="4F81BD"/>
       <w:sz w:val="24"/>
       <w:szCs w:val="24"/>
     </w:rPr>
   </w:style>
-  <w:style w:type="paragraph" w:styleId="Heading7">
+  <w:style w:styleId="Heading7" w:type="paragraph">
     <w:name w:val="Heading 7"/>
     <w:basedOn w:val="Normal"/>
     <w:next w:val="BodyText"/>
@@ -1511,17 +1458,17 @@
     <w:pPr>
       <w:keepNext/>
       <w:keepLines/>
-      <w:spacing w:before="200" w:after="0"/>
+      <w:spacing w:after="0" w:before="200"/>
       <w:outlineLvl w:val="6"/>
     </w:pPr>
     <w:rPr>
-      <w:rFonts w:asciiTheme="majorHAnsi" w:eastAsiaTheme="majorEastAsia" w:hAnsiTheme="majorHAnsi" w:cstheme="majorBidi"/>
-      <w:color w:val="4F81BD" w:themeColor="accent1"/>
+      <w:rFonts w:asciiTheme="majorHAnsi" w:cstheme="majorBidi" w:eastAsiaTheme="majorEastAsia" w:hAnsiTheme="majorHAnsi"/>
+      <w:color w:themeColor="accent1" w:val="4F81BD"/>
       <w:sz w:val="24"/>
       <w:szCs w:val="24"/>
     </w:rPr>
   </w:style>
-  <w:style w:type="paragraph" w:styleId="Heading8">
+  <w:style w:styleId="Heading8" w:type="paragraph">
     <w:name w:val="Heading 8"/>
     <w:basedOn w:val="Normal"/>
     <w:next w:val="BodyText"/>
@@ -1531,17 +1478,17 @@
     <w:pPr>
       <w:keepNext/>
       <w:keepLines/>
-      <w:spacing w:before="200" w:after="0"/>
+      <w:spacing w:after="0" w:before="200"/>
       <w:outlineLvl w:val="7"/>
     </w:pPr>
     <w:rPr>
-      <w:rFonts w:asciiTheme="majorHAnsi" w:eastAsiaTheme="majorEastAsia" w:hAnsiTheme="majorHAnsi" w:cstheme="majorBidi"/>
-      <w:color w:val="4F81BD" w:themeColor="accent1"/>
+      <w:rFonts w:asciiTheme="majorHAnsi" w:cstheme="majorBidi" w:eastAsiaTheme="majorEastAsia" w:hAnsiTheme="majorHAnsi"/>
+      <w:color w:themeColor="accent1" w:val="4F81BD"/>
       <w:sz w:val="24"/>
       <w:szCs w:val="24"/>
     </w:rPr>
   </w:style>
-  <w:style w:type="paragraph" w:styleId="Heading9">
+  <w:style w:styleId="Heading9" w:type="paragraph">
     <w:name w:val="Heading 9"/>
     <w:basedOn w:val="Normal"/>
     <w:next w:val="BodyText"/>
@@ -1551,17 +1498,17 @@
     <w:pPr>
       <w:keepNext/>
       <w:keepLines/>
-      <w:spacing w:before="200" w:after="0"/>
+      <w:spacing w:after="0" w:before="200"/>
       <w:outlineLvl w:val="8"/>
     </w:pPr>
     <w:rPr>
-      <w:rFonts w:asciiTheme="majorHAnsi" w:eastAsiaTheme="majorEastAsia" w:hAnsiTheme="majorHAnsi" w:cstheme="majorBidi"/>
-      <w:color w:val="4F81BD" w:themeColor="accent1"/>
+      <w:rFonts w:asciiTheme="majorHAnsi" w:cstheme="majorBidi" w:eastAsiaTheme="majorEastAsia" w:hAnsiTheme="majorHAnsi"/>
+      <w:color w:themeColor="accent1" w:val="4F81BD"/>
       <w:sz w:val="24"/>
       <w:szCs w:val="24"/>
     </w:rPr>
   </w:style>
-  <w:style w:type="paragraph" w:styleId="BlockText">
+  <w:style w:styleId="BlockText" w:type="paragraph">
     <w:name w:val="Block Text"/>
     <w:basedOn w:val="BodyText"/>
     <w:next w:val="BodyText"/>
@@ -1569,11 +1516,11 @@
     <w:unhideWhenUsed/>
     <w:qFormat/>
     <w:pPr>
-      <w:spacing w:before="100" w:after="100"/>
+      <w:spacing w:after="100" w:before="100"/>
       <w:ind w:firstLine="0" w:left="480" w:right="480"/>
     </w:pPr>
   </w:style>
-  <w:style w:type="paragraph" w:styleId="FootnoteText">
+  <w:style w:styleId="FootnoteText" w:type="paragraph">
     <w:name w:val="Footnote Text"/>
     <w:basedOn w:val="Normal"/>
     <w:next w:val="FootnoteText"/>
@@ -1581,28 +1528,43 @@
     <w:unhideWhenUsed/>
     <w:qFormat/>
   </w:style>
-  <w:style w:type="character" w:default="1" w:styleId="DefaultParagraphFont">
+  <w:style w:default="1" w:styleId="DefaultParagraphFont" w:type="character">
     <w:name w:val="Default Paragraph Font"/>
     <w:semiHidden/>
     <w:unhideWhenUsed/>
   </w:style>
-  <w:style w:type="table" w:default="1" w:styleId="Table">
+  <w:style w:default="1" w:styleId="Table" w:type="table">
     <w:name w:val="Table"/>
     <w:basedOn w:val="TableNormal"/>
     <w:semiHidden/>
     <w:unhideWhenUsed/>
     <w:qFormat/>
     <w:tblPr>
-      <w:tblInd w:w="0" w:type="dxa"/>
+      <w:tblInd w:type="dxa" w:w="0"/>
       <w:tblCellMar>
-        <w:top w:w="0" w:type="dxa"/>
-        <w:left w:w="108" w:type="dxa"/>
-        <w:bottom w:w="0" w:type="dxa"/>
-        <w:right w:w="108" w:type="dxa"/>
+        <w:top w:type="dxa" w:w="0"/>
+        <w:left w:type="dxa" w:w="108"/>
+        <w:bottom w:type="dxa" w:w="0"/>
+        <w:right w:type="dxa" w:w="108"/>
       </w:tblCellMar>
     </w:tblPr>
-  </w:style>
-  <w:style w:type="paragraph" w:customStyle="1" w:styleId="DefinitionTerm">
+    <w:tblStylePr w:type="firstRow">
+      <w:tblPr>
+        <w:jc w:val="left"/>
+        <w:tblInd w:type="dxa" w:w="0"/>
+      </w:tblPr>
+      <w:trPr>
+        <w:jc w:val="left"/>
+      </w:trPr>
+      <w:tcPr>
+        <w:vAlign w:val="bottom"/>
+        <w:tcBorders>
+          <w:bottom w:val="single"/>
+        </w:tcBorders>
+      </w:tcPr>
+    </w:tblStylePr>
+  </w:style>
+  <w:style w:customStyle="1" w:styleId="DefinitionTerm" w:type="paragraph">
     <w:name w:val="Definition Term"/>
     <w:basedOn w:val="Normal"/>
     <w:next w:val="Definition"/>
@@ -1615,49 +1577,49 @@
       <w:b/>
     </w:rPr>
   </w:style>
-  <w:style w:type="paragraph" w:customStyle="1" w:styleId="Definition">
+  <w:style w:customStyle="1" w:styleId="Definition" w:type="paragraph">
     <w:name w:val="Definition"/>
     <w:basedOn w:val="Normal"/>
   </w:style>
-  <w:style w:type="paragraph" w:styleId="Caption">
+  <w:style w:styleId="Caption" w:type="paragraph">
     <w:name w:val="Caption"/>
     <w:basedOn w:val="Normal"/>
     <w:link w:val="BodyTextChar"/>
     <w:pPr>
-      <w:spacing w:before="0" w:after="120"/>
+      <w:spacing w:after="120" w:before="0"/>
     </w:pPr>
     <w:rPr>
       <w:i/>
     </w:rPr>
   </w:style>
-  <w:style w:type="paragraph" w:customStyle="1" w:styleId="TableCaption">
+  <w:style w:customStyle="1" w:styleId="TableCaption" w:type="paragraph">
     <w:name w:val="Table Caption"/>
     <w:basedOn w:val="Caption"/>
     <w:pPr>
       <w:keepNext/>
     </w:pPr>
   </w:style>
-  <w:style w:type="paragraph" w:customStyle="1" w:styleId="ImageCaption">
+  <w:style w:customStyle="1" w:styleId="ImageCaption" w:type="paragraph">
     <w:name w:val="Image Caption"/>
     <w:basedOn w:val="Caption"/>
   </w:style>
-  <w:style w:type="paragraph" w:customStyle="1" w:styleId="Figure">
+  <w:style w:customStyle="1" w:styleId="Figure" w:type="paragraph">
     <w:name w:val="Figure"/>
     <w:basedOn w:val="Normal"/>
   </w:style>
-  <w:style w:type="paragraph" w:customStyle="1" w:styleId="CaptionedFigure">
+  <w:style w:customStyle="1" w:styleId="CaptionedFigure" w:type="paragraph">
     <w:name w:val="Captioned Figure"/>
     <w:basedOn w:val="Figure"/>
     <w:pPr>
       <w:keepNext/>
     </w:pPr>
   </w:style>
-  <w:style w:type="character" w:customStyle="1" w:styleId="BodyTextChar">
+  <w:style w:customStyle="1" w:styleId="BodyTextChar" w:type="character">
     <w:name w:val="Body Text Char"/>
     <w:basedOn w:val="DefaultParagraphFont"/>
     <w:link w:val="BodyText"/>
   </w:style>
-  <w:style w:type="character" w:customStyle="1" w:styleId="VerbatimChar">
+  <w:style w:customStyle="1" w:styleId="VerbatimChar" w:type="character">
     <w:name w:val="Verbatim Char"/>
     <w:basedOn w:val="BodyTextChar"/>
     <w:rPr>
@@ -1665,25 +1627,25 @@
       <w:sz w:val="22"/>
     </w:rPr>
   </w:style>
-  <w:style w:type="character" w:customStyle="1" w:styleId="SectionNumber">
+  <w:style w:customStyle="1" w:styleId="SectionNumber" w:type="character">
     <w:name w:val="Section Number"/>
     <w:basedOn w:val="BodyTextChar"/>
   </w:style>
-  <w:style w:type="character" w:styleId="FootnoteReference">
+  <w:style w:styleId="FootnoteReference" w:type="character">
     <w:name w:val="Footnote Reference"/>
     <w:basedOn w:val="BodyTextChar"/>
     <w:rPr>
       <w:vertAlign w:val="superscript"/>
     </w:rPr>
   </w:style>
-  <w:style w:type="character" w:styleId="Hyperlink">
+  <w:style w:styleId="Hyperlink" w:type="character">
     <w:name w:val="Hyperlink"/>
     <w:basedOn w:val="BodyTextChar"/>
     <w:rPr>
-      <w:color w:val="4F81BD" w:themeColor="accent1"/>
-    </w:rPr>
-  </w:style>
-  <w:style w:type="paragraph" w:styleId="TOCHeading">
+      <w:color w:themeColor="accent1" w:val="4F81BD"/>
+    </w:rPr>
+  </w:style>
+  <w:style w:styleId="TOCHeading" w:type="paragraph">
     <w:name w:val="TOC Heading"/>
     <w:basedOn w:val="Heading1"/>
     <w:next w:val="BodyText"/>
@@ -1695,10 +1657,10 @@
       <w:outlineLvl w:val="9"/>
     </w:pPr>
     <w:rPr>
-      <w:rFonts w:asciiTheme="majorHAnsi" w:eastAsiaTheme="majorEastAsia" w:hAnsiTheme="majorHAnsi" w:cstheme="majorBidi"/>
+      <w:rFonts w:asciiTheme="majorHAnsi" w:cstheme="majorBidi" w:eastAsiaTheme="majorEastAsia" w:hAnsiTheme="majorHAnsi"/>
       <w:b w:val="0"/>
       <w:bCs w:val="0"/>
-      <w:color w:val="365F91" w:themeColor="accent1" w:themeShade="BF"/>
+      <w:color w:themeColor="accent1" w:themeShade="BF" w:val="365F91"/>
     </w:rPr>
   </w:style>
   <w:style w:type="paragraph" w:customStyle="1" w:styleId="SourceCode">

</xml_diff>